<commit_message>
feat(api): adjust cpv templ
</commit_message>
<xml_diff>
--- a/apps/api/templates/cpv-templ.docx
+++ b/apps/api/templates/cpv-templ.docx
@@ -1414,8 +1414,13 @@
             </w:pPr>
             <w:r>
               <w:rPr>
-                <w:rtl w:val="0"/>
-              </w:rPr>
+                <w:rFonts w:ascii="Times New Roman" w:cs="Times New Roman" w:eastAsia="Times New Roman" w:hAnsi="Times New Roman"/>
+                <w:b w:val="1"/>
+                <w:sz w:val="24"/>
+                <w:szCs w:val="24"/>
+                <w:rtl w:val="0"/>
+              </w:rPr>
+              <w:t xml:space="preserve">HV</w:t>
             </w:r>
           </w:p>
         </w:tc>
@@ -1433,8 +1438,13 @@
             </w:pPr>
             <w:r>
               <w:rPr>
-                <w:rtl w:val="0"/>
-              </w:rPr>
+                <w:rFonts w:ascii="Times New Roman" w:cs="Times New Roman" w:eastAsia="Times New Roman" w:hAnsi="Times New Roman"/>
+                <w:b w:val="1"/>
+                <w:sz w:val="24"/>
+                <w:szCs w:val="24"/>
+                <w:rtl w:val="0"/>
+              </w:rPr>
+              <w:t xml:space="preserve">ĐV</w:t>
             </w:r>
           </w:p>
         </w:tc>

</xml_diff>